<commit_message>
Fix typos in latest letter.
</commit_message>
<xml_diff>
--- a/sources/InsurrectionAndTheEconomy.docx
+++ b/sources/InsurrectionAndTheEconomy.docx
@@ -263,7 +263,23 @@
       </w:r>
       <w:r>
         <w:rPr/>
-        <w:t xml:space="preserve"> act, and a green manufacturing bill.  Remember hat every week going to be Trump's Infrastructure Week?  Under Biden, it actually happened.</w:t>
+        <w:t xml:space="preserve"> act, and a green manufacturing bill.  Remember </w:t>
+      </w:r>
+      <w:r>
+        <w:rPr/>
+        <w:t>t</w:t>
+      </w:r>
+      <w:r>
+        <w:rPr/>
+        <w:t xml:space="preserve">hat every week </w:t>
+      </w:r>
+      <w:r>
+        <w:rPr/>
+        <w:t xml:space="preserve">was </w:t>
+      </w:r>
+      <w:r>
+        <w:rPr/>
+        <w:t>going to be Trump's Infrastructure Week?  Under Biden, it actually happened.</w:t>
       </w:r>
     </w:p>
     <w:p>
@@ -312,7 +328,15 @@
       </w:pPr>
       <w:r>
         <w:rPr/>
-        <w:t>I'll take the current economy, thank you.  And I'll definitely take a President who believes in our democracy.  Sorry, Mr. Trump.</w:t>
+        <w:t xml:space="preserve">I'll take the </w:t>
+      </w:r>
+      <w:r>
+        <w:rPr/>
+        <w:t>Biden</w:t>
+      </w:r>
+      <w:r>
+        <w:rPr/>
+        <w:t xml:space="preserve"> economy, thank you.  And I'll definitely take a President who believes in our democracy.  Sorry, Mr. Trump.</w:t>
       </w:r>
     </w:p>
     <w:p>

</xml_diff>